<commit_message>
added layout and few controller design
</commit_message>
<xml_diff>
--- a/doc/contract.docx
+++ b/doc/contract.docx
@@ -103,10 +103,10 @@
       </w:tblPr>
       <w:tblGrid>
         <w:gridCol w:w="2605"/>
-        <w:gridCol w:w="2430"/>
-        <w:gridCol w:w="3240"/>
-        <w:gridCol w:w="4140"/>
-        <w:gridCol w:w="3060"/>
+        <w:gridCol w:w="1350"/>
+        <w:gridCol w:w="5130"/>
+        <w:gridCol w:w="3780"/>
+        <w:gridCol w:w="2610"/>
       </w:tblGrid>
       <w:tr>
         <w:tc>
@@ -133,7 +133,7 @@
         </w:tc>
         <w:tc>
           <w:tcPr>
-            <w:tcW w:w="2430" w:type="dxa"/>
+            <w:tcW w:w="1350" w:type="dxa"/>
           </w:tcPr>
           <w:p>
             <w:pPr>
@@ -155,7 +155,7 @@
         </w:tc>
         <w:tc>
           <w:tcPr>
-            <w:tcW w:w="3240" w:type="dxa"/>
+            <w:tcW w:w="5130" w:type="dxa"/>
           </w:tcPr>
           <w:p>
             <w:pPr>
@@ -177,7 +177,7 @@
         </w:tc>
         <w:tc>
           <w:tcPr>
-            <w:tcW w:w="4140" w:type="dxa"/>
+            <w:tcW w:w="3780" w:type="dxa"/>
           </w:tcPr>
           <w:p>
             <w:pPr>
@@ -199,7 +199,7 @@
         </w:tc>
         <w:tc>
           <w:tcPr>
-            <w:tcW w:w="3060" w:type="dxa"/>
+            <w:tcW w:w="2610" w:type="dxa"/>
           </w:tcPr>
           <w:p>
             <w:pPr>
@@ -245,7 +245,7 @@
         </w:tc>
         <w:tc>
           <w:tcPr>
-            <w:tcW w:w="2430" w:type="dxa"/>
+            <w:tcW w:w="1350" w:type="dxa"/>
           </w:tcPr>
           <w:p>
             <w:pPr>
@@ -267,8 +267,40 @@
         </w:tc>
         <w:tc>
           <w:tcPr>
-            <w:tcW w:w="3240" w:type="dxa"/>
-          </w:tcPr>
+            <w:tcW w:w="5130" w:type="dxa"/>
+          </w:tcPr>
+          <w:p>
+            <w:pPr>
+              <w:rPr>
+                <w:sz w:val="18"/>
+                <w:szCs w:val="18"/>
+              </w:rPr>
+            </w:pPr>
+          </w:p>
+          <w:p>
+            <w:pPr>
+              <w:rPr>
+                <w:sz w:val="18"/>
+                <w:szCs w:val="18"/>
+              </w:rPr>
+            </w:pPr>
+          </w:p>
+          <w:p>
+            <w:pPr>
+              <w:rPr>
+                <w:sz w:val="18"/>
+                <w:szCs w:val="18"/>
+              </w:rPr>
+            </w:pPr>
+          </w:p>
+          <w:p>
+            <w:pPr>
+              <w:rPr>
+                <w:sz w:val="18"/>
+                <w:szCs w:val="18"/>
+              </w:rPr>
+            </w:pPr>
+          </w:p>
           <w:p>
             <w:pPr>
               <w:rPr>
@@ -282,14 +314,66 @@
                 <w:sz w:val="18"/>
                 <w:szCs w:val="18"/>
               </w:rPr>
-              <w:t>index_md.php</w:t>
+              <w:t>Recent</w:t>
+            </w:r>
+            <w:r>
+              <w:rPr>
+                <w:sz w:val="18"/>
+                <w:szCs w:val="18"/>
+              </w:rPr>
+              <w:t>_md.php</w:t>
             </w:r>
             <w:proofErr w:type="spellEnd"/>
-          </w:p>
-        </w:tc>
-        <w:tc>
-          <w:tcPr>
-            <w:tcW w:w="4140" w:type="dxa"/>
+            <w:r>
+              <w:rPr>
+                <w:sz w:val="18"/>
+                <w:szCs w:val="18"/>
+              </w:rPr>
+              <w:t xml:space="preserve"> </w:t>
+            </w:r>
+            <w:r>
+              <w:rPr>
+                <w:sz w:val="18"/>
+                <w:szCs w:val="18"/>
+              </w:rPr>
+              <w:t>(number</w:t>
+            </w:r>
+            <w:r>
+              <w:rPr>
+                <w:sz w:val="18"/>
+                <w:szCs w:val="18"/>
+              </w:rPr>
+              <w:t>)</w:t>
+            </w:r>
+          </w:p>
+          <w:p>
+            <w:pPr>
+              <w:rPr>
+                <w:sz w:val="18"/>
+                <w:szCs w:val="18"/>
+              </w:rPr>
+            </w:pPr>
+          </w:p>
+          <w:p>
+            <w:pPr>
+              <w:rPr>
+                <w:sz w:val="18"/>
+                <w:szCs w:val="18"/>
+              </w:rPr>
+            </w:pPr>
+          </w:p>
+          <w:p>
+            <w:pPr>
+              <w:rPr>
+                <w:sz w:val="18"/>
+                <w:szCs w:val="18"/>
+              </w:rPr>
+            </w:pPr>
+          </w:p>
+        </w:tc>
+        <w:tc>
+          <w:tcPr>
+            <w:tcW w:w="3780" w:type="dxa"/>
           </w:tcPr>
           <w:p>
             <w:pPr>
@@ -304,29 +388,12 @@
                 <w:sz w:val="18"/>
                 <w:szCs w:val="18"/>
               </w:rPr>
-              <w:t>index_vw.php</w:t>
+              <w:t>top.php</w:t>
             </w:r>
             <w:proofErr w:type="spellEnd"/>
           </w:p>
           <w:p>
             <w:pPr>
-              <w:ind w:left="288"/>
-              <w:rPr>
-                <w:sz w:val="18"/>
-                <w:szCs w:val="18"/>
-              </w:rPr>
-            </w:pPr>
-            <w:r>
-              <w:rPr>
-                <w:sz w:val="18"/>
-                <w:szCs w:val="18"/>
-              </w:rPr>
-              <w:t>header</w:t>
-            </w:r>
-          </w:p>
-          <w:p>
-            <w:pPr>
-              <w:ind w:left="288"/>
               <w:rPr>
                 <w:sz w:val="18"/>
                 <w:szCs w:val="18"/>
@@ -338,15 +405,78 @@
                 <w:sz w:val="18"/>
                 <w:szCs w:val="18"/>
               </w:rPr>
-              <w:t>resultPane</w:t>
+              <w:t>bottom.php</w:t>
             </w:r>
             <w:proofErr w:type="spellEnd"/>
           </w:p>
-        </w:tc>
-        <w:tc>
-          <w:tcPr>
-            <w:tcW w:w="3060" w:type="dxa"/>
-          </w:tcPr>
+          <w:p>
+            <w:pPr>
+              <w:rPr>
+                <w:sz w:val="18"/>
+                <w:szCs w:val="18"/>
+              </w:rPr>
+            </w:pPr>
+          </w:p>
+          <w:p>
+            <w:pPr>
+              <w:rPr>
+                <w:sz w:val="18"/>
+                <w:szCs w:val="18"/>
+              </w:rPr>
+            </w:pPr>
+          </w:p>
+          <w:p>
+            <w:pPr>
+              <w:rPr>
+                <w:sz w:val="18"/>
+                <w:szCs w:val="18"/>
+              </w:rPr>
+            </w:pPr>
+            <w:proofErr w:type="spellStart"/>
+            <w:r>
+              <w:rPr>
+                <w:sz w:val="18"/>
+                <w:szCs w:val="18"/>
+              </w:rPr>
+              <w:t>pane</w:t>
+            </w:r>
+            <w:r>
+              <w:rPr>
+                <w:sz w:val="18"/>
+                <w:szCs w:val="18"/>
+              </w:rPr>
+              <w:t>.php</w:t>
+            </w:r>
+            <w:proofErr w:type="spellEnd"/>
+          </w:p>
+          <w:p>
+            <w:pPr>
+              <w:rPr>
+                <w:sz w:val="18"/>
+                <w:szCs w:val="18"/>
+              </w:rPr>
+            </w:pPr>
+          </w:p>
+        </w:tc>
+        <w:tc>
+          <w:tcPr>
+            <w:tcW w:w="2610" w:type="dxa"/>
+          </w:tcPr>
+          <w:p>
+            <w:pPr>
+              <w:rPr>
+                <w:sz w:val="18"/>
+                <w:szCs w:val="18"/>
+              </w:rPr>
+            </w:pPr>
+            <w:r>
+              <w:rPr>
+                <w:sz w:val="18"/>
+                <w:szCs w:val="18"/>
+              </w:rPr>
+              <w:t>Gateway</w:t>
+            </w:r>
+          </w:p>
           <w:p>
             <w:pPr>
               <w:rPr>
@@ -360,6 +490,13 @@
                 <w:szCs w:val="18"/>
               </w:rPr>
               <w:t>Show recently added items</w:t>
+            </w:r>
+            <w:r>
+              <w:rPr>
+                <w:sz w:val="18"/>
+                <w:szCs w:val="18"/>
+              </w:rPr>
+              <w:t>.</w:t>
             </w:r>
           </w:p>
         </w:tc>
@@ -377,13 +514,6 @@
                 <w:szCs w:val="18"/>
               </w:rPr>
             </w:pPr>
-            <w:r>
-              <w:rPr>
-                <w:sz w:val="18"/>
-                <w:szCs w:val="18"/>
-              </w:rPr>
-              <w:t>...</w:t>
-            </w:r>
             <w:proofErr w:type="spellStart"/>
             <w:r>
               <w:rPr>
@@ -398,90 +528,181 @@
                 <w:sz w:val="18"/>
                 <w:szCs w:val="18"/>
               </w:rPr>
-              <w:t>/term/X1</w:t>
-            </w:r>
-            <w:r>
-              <w:rPr>
-                <w:sz w:val="18"/>
-                <w:szCs w:val="18"/>
-              </w:rPr>
-              <w:t>/</w:t>
-            </w:r>
+              <w:t>/term/x</w:t>
+            </w:r>
+          </w:p>
+        </w:tc>
+        <w:tc>
+          <w:tcPr>
+            <w:tcW w:w="1350" w:type="dxa"/>
+          </w:tcPr>
+          <w:p>
+            <w:pPr>
+              <w:rPr>
+                <w:sz w:val="18"/>
+                <w:szCs w:val="18"/>
+              </w:rPr>
+            </w:pPr>
             <w:proofErr w:type="spellStart"/>
             <w:r>
               <w:rPr>
                 <w:sz w:val="18"/>
                 <w:szCs w:val="18"/>
               </w:rPr>
-              <w:t>tid</w:t>
+              <w:t>Term.php</w:t>
             </w:r>
             <w:proofErr w:type="spellEnd"/>
-            <w:r>
-              <w:rPr>
-                <w:sz w:val="18"/>
-                <w:szCs w:val="18"/>
-              </w:rPr>
-              <w:t>/</w:t>
-            </w:r>
-            <w:r>
-              <w:rPr>
-                <w:sz w:val="18"/>
-                <w:szCs w:val="18"/>
-              </w:rPr>
-              <w:t>X2</w:t>
-            </w:r>
-          </w:p>
-        </w:tc>
-        <w:tc>
-          <w:tcPr>
-            <w:tcW w:w="2430" w:type="dxa"/>
-          </w:tcPr>
-          <w:p>
-            <w:pPr>
-              <w:rPr>
-                <w:sz w:val="18"/>
-                <w:szCs w:val="18"/>
-              </w:rPr>
-            </w:pPr>
-          </w:p>
-        </w:tc>
-        <w:tc>
-          <w:tcPr>
-            <w:tcW w:w="3240" w:type="dxa"/>
-          </w:tcPr>
-          <w:p>
-            <w:pPr>
-              <w:rPr>
-                <w:sz w:val="18"/>
-                <w:szCs w:val="18"/>
-              </w:rPr>
-            </w:pPr>
-          </w:p>
-        </w:tc>
-        <w:tc>
-          <w:tcPr>
-            <w:tcW w:w="4140" w:type="dxa"/>
-          </w:tcPr>
-          <w:p>
-            <w:pPr>
-              <w:rPr>
-                <w:sz w:val="18"/>
-                <w:szCs w:val="18"/>
-              </w:rPr>
-            </w:pPr>
-          </w:p>
-        </w:tc>
-        <w:tc>
-          <w:tcPr>
-            <w:tcW w:w="3060" w:type="dxa"/>
-          </w:tcPr>
-          <w:p>
-            <w:pPr>
-              <w:rPr>
-                <w:sz w:val="18"/>
-                <w:szCs w:val="18"/>
-              </w:rPr>
-            </w:pPr>
+          </w:p>
+        </w:tc>
+        <w:tc>
+          <w:tcPr>
+            <w:tcW w:w="5130" w:type="dxa"/>
+          </w:tcPr>
+          <w:p>
+            <w:pPr>
+              <w:rPr>
+                <w:sz w:val="18"/>
+                <w:szCs w:val="18"/>
+              </w:rPr>
+            </w:pPr>
+          </w:p>
+          <w:p>
+            <w:pPr>
+              <w:rPr>
+                <w:sz w:val="18"/>
+                <w:szCs w:val="18"/>
+              </w:rPr>
+            </w:pPr>
+          </w:p>
+          <w:p>
+            <w:pPr>
+              <w:rPr>
+                <w:sz w:val="18"/>
+                <w:szCs w:val="18"/>
+              </w:rPr>
+            </w:pPr>
+          </w:p>
+          <w:p>
+            <w:pPr>
+              <w:rPr>
+                <w:sz w:val="18"/>
+                <w:szCs w:val="18"/>
+              </w:rPr>
+            </w:pPr>
+            <w:proofErr w:type="spellStart"/>
+            <w:r>
+              <w:rPr>
+                <w:sz w:val="18"/>
+                <w:szCs w:val="18"/>
+              </w:rPr>
+              <w:t>Term_md.php</w:t>
+            </w:r>
+            <w:proofErr w:type="spellEnd"/>
+            <w:r>
+              <w:rPr>
+                <w:sz w:val="18"/>
+                <w:szCs w:val="18"/>
+              </w:rPr>
+              <w:t xml:space="preserve"> (string)</w:t>
+            </w:r>
+          </w:p>
+        </w:tc>
+        <w:tc>
+          <w:tcPr>
+            <w:tcW w:w="3780" w:type="dxa"/>
+          </w:tcPr>
+          <w:p>
+            <w:pPr>
+              <w:rPr>
+                <w:sz w:val="18"/>
+                <w:szCs w:val="18"/>
+              </w:rPr>
+            </w:pPr>
+            <w:proofErr w:type="spellStart"/>
+            <w:r>
+              <w:rPr>
+                <w:sz w:val="18"/>
+                <w:szCs w:val="18"/>
+              </w:rPr>
+              <w:t>top.php</w:t>
+            </w:r>
+            <w:proofErr w:type="spellEnd"/>
+            <w:r>
+              <w:rPr>
+                <w:sz w:val="18"/>
+                <w:szCs w:val="18"/>
+              </w:rPr>
+              <w:t xml:space="preserve"> (string)</w:t>
+            </w:r>
+          </w:p>
+          <w:p>
+            <w:pPr>
+              <w:rPr>
+                <w:sz w:val="18"/>
+                <w:szCs w:val="18"/>
+              </w:rPr>
+            </w:pPr>
+            <w:proofErr w:type="spellStart"/>
+            <w:r>
+              <w:rPr>
+                <w:sz w:val="18"/>
+                <w:szCs w:val="18"/>
+              </w:rPr>
+              <w:t>bottom.php</w:t>
+            </w:r>
+            <w:proofErr w:type="spellEnd"/>
+          </w:p>
+          <w:p>
+            <w:pPr>
+              <w:rPr>
+                <w:sz w:val="18"/>
+                <w:szCs w:val="18"/>
+              </w:rPr>
+            </w:pPr>
+          </w:p>
+          <w:p>
+            <w:pPr>
+              <w:rPr>
+                <w:sz w:val="18"/>
+                <w:szCs w:val="18"/>
+              </w:rPr>
+            </w:pPr>
+            <w:proofErr w:type="spellStart"/>
+            <w:r>
+              <w:rPr>
+                <w:sz w:val="18"/>
+                <w:szCs w:val="18"/>
+              </w:rPr>
+              <w:t>pane</w:t>
+            </w:r>
+            <w:r>
+              <w:rPr>
+                <w:sz w:val="18"/>
+                <w:szCs w:val="18"/>
+              </w:rPr>
+              <w:t>.php</w:t>
+            </w:r>
+            <w:proofErr w:type="spellEnd"/>
+          </w:p>
+        </w:tc>
+        <w:tc>
+          <w:tcPr>
+            <w:tcW w:w="2610" w:type="dxa"/>
+          </w:tcPr>
+          <w:p>
+            <w:pPr>
+              <w:rPr>
+                <w:sz w:val="18"/>
+                <w:szCs w:val="18"/>
+              </w:rPr>
+            </w:pPr>
+            <w:r>
+              <w:rPr>
+                <w:sz w:val="18"/>
+                <w:szCs w:val="18"/>
+              </w:rPr>
+              <w:t>Show result of the query.</w:t>
+            </w:r>
           </w:p>
         </w:tc>
       </w:tr>
@@ -497,58 +718,202 @@
                 <w:szCs w:val="18"/>
               </w:rPr>
             </w:pPr>
-          </w:p>
-        </w:tc>
-        <w:tc>
-          <w:tcPr>
-            <w:tcW w:w="2430" w:type="dxa"/>
-          </w:tcPr>
-          <w:p>
-            <w:pPr>
-              <w:rPr>
-                <w:sz w:val="18"/>
-                <w:szCs w:val="18"/>
-              </w:rPr>
-            </w:pPr>
-          </w:p>
-        </w:tc>
-        <w:tc>
-          <w:tcPr>
-            <w:tcW w:w="3240" w:type="dxa"/>
-          </w:tcPr>
-          <w:p>
-            <w:pPr>
-              <w:rPr>
-                <w:sz w:val="18"/>
-                <w:szCs w:val="18"/>
-              </w:rPr>
-            </w:pPr>
-          </w:p>
-        </w:tc>
-        <w:tc>
-          <w:tcPr>
-            <w:tcW w:w="4140" w:type="dxa"/>
-          </w:tcPr>
-          <w:p>
-            <w:pPr>
-              <w:rPr>
-                <w:sz w:val="18"/>
-                <w:szCs w:val="18"/>
-              </w:rPr>
-            </w:pPr>
-          </w:p>
-        </w:tc>
-        <w:tc>
-          <w:tcPr>
-            <w:tcW w:w="3060" w:type="dxa"/>
-          </w:tcPr>
-          <w:p>
-            <w:pPr>
-              <w:rPr>
-                <w:sz w:val="18"/>
-                <w:szCs w:val="18"/>
-              </w:rPr>
-            </w:pPr>
+            <w:proofErr w:type="spellStart"/>
+            <w:r>
+              <w:rPr>
+                <w:sz w:val="18"/>
+                <w:szCs w:val="18"/>
+              </w:rPr>
+              <w:t>localhost</w:t>
+            </w:r>
+            <w:proofErr w:type="spellEnd"/>
+            <w:r>
+              <w:rPr>
+                <w:sz w:val="18"/>
+                <w:szCs w:val="18"/>
+              </w:rPr>
+              <w:t>/term/x/y</w:t>
+            </w:r>
+          </w:p>
+        </w:tc>
+        <w:tc>
+          <w:tcPr>
+            <w:tcW w:w="1350" w:type="dxa"/>
+          </w:tcPr>
+          <w:p>
+            <w:pPr>
+              <w:rPr>
+                <w:sz w:val="18"/>
+                <w:szCs w:val="18"/>
+              </w:rPr>
+            </w:pPr>
+            <w:proofErr w:type="spellStart"/>
+            <w:r>
+              <w:rPr>
+                <w:sz w:val="18"/>
+                <w:szCs w:val="18"/>
+              </w:rPr>
+              <w:t>Term.php</w:t>
+            </w:r>
+            <w:proofErr w:type="spellEnd"/>
+          </w:p>
+        </w:tc>
+        <w:tc>
+          <w:tcPr>
+            <w:tcW w:w="5130" w:type="dxa"/>
+          </w:tcPr>
+          <w:p>
+            <w:pPr>
+              <w:rPr>
+                <w:sz w:val="18"/>
+                <w:szCs w:val="18"/>
+              </w:rPr>
+            </w:pPr>
+          </w:p>
+          <w:p>
+            <w:pPr>
+              <w:rPr>
+                <w:sz w:val="18"/>
+                <w:szCs w:val="18"/>
+              </w:rPr>
+            </w:pPr>
+          </w:p>
+          <w:p>
+            <w:pPr>
+              <w:rPr>
+                <w:sz w:val="18"/>
+                <w:szCs w:val="18"/>
+              </w:rPr>
+            </w:pPr>
+          </w:p>
+          <w:p>
+            <w:pPr>
+              <w:rPr>
+                <w:sz w:val="18"/>
+                <w:szCs w:val="18"/>
+              </w:rPr>
+            </w:pPr>
+            <w:proofErr w:type="spellStart"/>
+            <w:r>
+              <w:rPr>
+                <w:sz w:val="18"/>
+                <w:szCs w:val="18"/>
+              </w:rPr>
+              <w:t>Term_md.php</w:t>
+            </w:r>
+            <w:proofErr w:type="spellEnd"/>
+            <w:r>
+              <w:rPr>
+                <w:sz w:val="18"/>
+                <w:szCs w:val="18"/>
+              </w:rPr>
+              <w:t xml:space="preserve"> (string</w:t>
+            </w:r>
+            <w:r>
+              <w:rPr>
+                <w:sz w:val="18"/>
+                <w:szCs w:val="18"/>
+              </w:rPr>
+              <w:t>, id</w:t>
+            </w:r>
+            <w:r>
+              <w:rPr>
+                <w:sz w:val="18"/>
+                <w:szCs w:val="18"/>
+              </w:rPr>
+              <w:t>)</w:t>
+            </w:r>
+          </w:p>
+        </w:tc>
+        <w:tc>
+          <w:tcPr>
+            <w:tcW w:w="3780" w:type="dxa"/>
+          </w:tcPr>
+          <w:p>
+            <w:pPr>
+              <w:rPr>
+                <w:sz w:val="18"/>
+                <w:szCs w:val="18"/>
+              </w:rPr>
+            </w:pPr>
+            <w:proofErr w:type="spellStart"/>
+            <w:r>
+              <w:rPr>
+                <w:sz w:val="18"/>
+                <w:szCs w:val="18"/>
+              </w:rPr>
+              <w:t>top.php</w:t>
+            </w:r>
+            <w:proofErr w:type="spellEnd"/>
+            <w:r>
+              <w:rPr>
+                <w:sz w:val="18"/>
+                <w:szCs w:val="18"/>
+              </w:rPr>
+              <w:t xml:space="preserve"> (string)</w:t>
+            </w:r>
+          </w:p>
+          <w:p>
+            <w:pPr>
+              <w:rPr>
+                <w:sz w:val="18"/>
+                <w:szCs w:val="18"/>
+              </w:rPr>
+            </w:pPr>
+            <w:proofErr w:type="spellStart"/>
+            <w:r>
+              <w:rPr>
+                <w:sz w:val="18"/>
+                <w:szCs w:val="18"/>
+              </w:rPr>
+              <w:t>bottom.php</w:t>
+            </w:r>
+            <w:proofErr w:type="spellEnd"/>
+          </w:p>
+          <w:p>
+            <w:pPr>
+              <w:rPr>
+                <w:sz w:val="18"/>
+                <w:szCs w:val="18"/>
+              </w:rPr>
+            </w:pPr>
+          </w:p>
+          <w:p>
+            <w:pPr>
+              <w:rPr>
+                <w:sz w:val="18"/>
+                <w:szCs w:val="18"/>
+              </w:rPr>
+            </w:pPr>
+            <w:proofErr w:type="spellStart"/>
+            <w:r>
+              <w:rPr>
+                <w:sz w:val="18"/>
+                <w:szCs w:val="18"/>
+              </w:rPr>
+              <w:t>entry.php</w:t>
+            </w:r>
+            <w:proofErr w:type="spellEnd"/>
+          </w:p>
+        </w:tc>
+        <w:tc>
+          <w:tcPr>
+            <w:tcW w:w="2610" w:type="dxa"/>
+          </w:tcPr>
+          <w:p>
+            <w:pPr>
+              <w:rPr>
+                <w:sz w:val="18"/>
+                <w:szCs w:val="18"/>
+              </w:rPr>
+            </w:pPr>
+            <w:r>
+              <w:rPr>
+                <w:sz w:val="18"/>
+                <w:szCs w:val="18"/>
+              </w:rPr>
+              <w:t>Show the exact entry.</w:t>
+            </w:r>
           </w:p>
         </w:tc>
       </w:tr>
@@ -564,50 +929,66 @@
                 <w:szCs w:val="18"/>
               </w:rPr>
             </w:pPr>
-          </w:p>
-        </w:tc>
-        <w:tc>
-          <w:tcPr>
-            <w:tcW w:w="2430" w:type="dxa"/>
-          </w:tcPr>
-          <w:p>
-            <w:pPr>
-              <w:rPr>
-                <w:sz w:val="18"/>
-                <w:szCs w:val="18"/>
-              </w:rPr>
-            </w:pPr>
-          </w:p>
-        </w:tc>
-        <w:tc>
-          <w:tcPr>
-            <w:tcW w:w="3240" w:type="dxa"/>
-          </w:tcPr>
-          <w:p>
-            <w:pPr>
-              <w:rPr>
-                <w:sz w:val="18"/>
-                <w:szCs w:val="18"/>
-              </w:rPr>
-            </w:pPr>
-          </w:p>
-        </w:tc>
-        <w:tc>
-          <w:tcPr>
-            <w:tcW w:w="4140" w:type="dxa"/>
-          </w:tcPr>
-          <w:p>
-            <w:pPr>
-              <w:rPr>
-                <w:sz w:val="18"/>
-                <w:szCs w:val="18"/>
-              </w:rPr>
-            </w:pPr>
-          </w:p>
-        </w:tc>
-        <w:tc>
-          <w:tcPr>
-            <w:tcW w:w="3060" w:type="dxa"/>
+            <w:proofErr w:type="spellStart"/>
+            <w:r>
+              <w:rPr>
+                <w:sz w:val="18"/>
+                <w:szCs w:val="18"/>
+              </w:rPr>
+              <w:t>localhost</w:t>
+            </w:r>
+            <w:proofErr w:type="spellEnd"/>
+            <w:r>
+              <w:rPr>
+                <w:sz w:val="18"/>
+                <w:szCs w:val="18"/>
+              </w:rPr>
+              <w:t>/about</w:t>
+            </w:r>
+          </w:p>
+        </w:tc>
+        <w:tc>
+          <w:tcPr>
+            <w:tcW w:w="1350" w:type="dxa"/>
+          </w:tcPr>
+          <w:p>
+            <w:pPr>
+              <w:rPr>
+                <w:sz w:val="18"/>
+                <w:szCs w:val="18"/>
+              </w:rPr>
+            </w:pPr>
+          </w:p>
+        </w:tc>
+        <w:tc>
+          <w:tcPr>
+            <w:tcW w:w="5130" w:type="dxa"/>
+          </w:tcPr>
+          <w:p>
+            <w:pPr>
+              <w:rPr>
+                <w:sz w:val="18"/>
+                <w:szCs w:val="18"/>
+              </w:rPr>
+            </w:pPr>
+          </w:p>
+        </w:tc>
+        <w:tc>
+          <w:tcPr>
+            <w:tcW w:w="3780" w:type="dxa"/>
+          </w:tcPr>
+          <w:p>
+            <w:pPr>
+              <w:rPr>
+                <w:sz w:val="18"/>
+                <w:szCs w:val="18"/>
+              </w:rPr>
+            </w:pPr>
+          </w:p>
+        </w:tc>
+        <w:tc>
+          <w:tcPr>
+            <w:tcW w:w="2610" w:type="dxa"/>
           </w:tcPr>
           <w:p>
             <w:pPr>
@@ -631,50 +1012,66 @@
                 <w:szCs w:val="18"/>
               </w:rPr>
             </w:pPr>
-          </w:p>
-        </w:tc>
-        <w:tc>
-          <w:tcPr>
-            <w:tcW w:w="2430" w:type="dxa"/>
-          </w:tcPr>
-          <w:p>
-            <w:pPr>
-              <w:rPr>
-                <w:sz w:val="18"/>
-                <w:szCs w:val="18"/>
-              </w:rPr>
-            </w:pPr>
-          </w:p>
-        </w:tc>
-        <w:tc>
-          <w:tcPr>
-            <w:tcW w:w="3240" w:type="dxa"/>
-          </w:tcPr>
-          <w:p>
-            <w:pPr>
-              <w:rPr>
-                <w:sz w:val="18"/>
-                <w:szCs w:val="18"/>
-              </w:rPr>
-            </w:pPr>
-          </w:p>
-        </w:tc>
-        <w:tc>
-          <w:tcPr>
-            <w:tcW w:w="4140" w:type="dxa"/>
-          </w:tcPr>
-          <w:p>
-            <w:pPr>
-              <w:rPr>
-                <w:sz w:val="18"/>
-                <w:szCs w:val="18"/>
-              </w:rPr>
-            </w:pPr>
-          </w:p>
-        </w:tc>
-        <w:tc>
-          <w:tcPr>
-            <w:tcW w:w="3060" w:type="dxa"/>
+            <w:proofErr w:type="spellStart"/>
+            <w:r>
+              <w:rPr>
+                <w:sz w:val="18"/>
+                <w:szCs w:val="18"/>
+              </w:rPr>
+              <w:t>localhost</w:t>
+            </w:r>
+            <w:proofErr w:type="spellEnd"/>
+            <w:r>
+              <w:rPr>
+                <w:sz w:val="18"/>
+                <w:szCs w:val="18"/>
+              </w:rPr>
+              <w:t>/rules</w:t>
+            </w:r>
+          </w:p>
+        </w:tc>
+        <w:tc>
+          <w:tcPr>
+            <w:tcW w:w="1350" w:type="dxa"/>
+          </w:tcPr>
+          <w:p>
+            <w:pPr>
+              <w:rPr>
+                <w:sz w:val="18"/>
+                <w:szCs w:val="18"/>
+              </w:rPr>
+            </w:pPr>
+          </w:p>
+        </w:tc>
+        <w:tc>
+          <w:tcPr>
+            <w:tcW w:w="5130" w:type="dxa"/>
+          </w:tcPr>
+          <w:p>
+            <w:pPr>
+              <w:rPr>
+                <w:sz w:val="18"/>
+                <w:szCs w:val="18"/>
+              </w:rPr>
+            </w:pPr>
+          </w:p>
+        </w:tc>
+        <w:tc>
+          <w:tcPr>
+            <w:tcW w:w="3780" w:type="dxa"/>
+          </w:tcPr>
+          <w:p>
+            <w:pPr>
+              <w:rPr>
+                <w:sz w:val="18"/>
+                <w:szCs w:val="18"/>
+              </w:rPr>
+            </w:pPr>
+          </w:p>
+        </w:tc>
+        <w:tc>
+          <w:tcPr>
+            <w:tcW w:w="2610" w:type="dxa"/>
           </w:tcPr>
           <w:p>
             <w:pPr>
@@ -698,50 +1095,66 @@
                 <w:szCs w:val="18"/>
               </w:rPr>
             </w:pPr>
-          </w:p>
-        </w:tc>
-        <w:tc>
-          <w:tcPr>
-            <w:tcW w:w="2430" w:type="dxa"/>
-          </w:tcPr>
-          <w:p>
-            <w:pPr>
-              <w:rPr>
-                <w:sz w:val="18"/>
-                <w:szCs w:val="18"/>
-              </w:rPr>
-            </w:pPr>
-          </w:p>
-        </w:tc>
-        <w:tc>
-          <w:tcPr>
-            <w:tcW w:w="3240" w:type="dxa"/>
-          </w:tcPr>
-          <w:p>
-            <w:pPr>
-              <w:rPr>
-                <w:sz w:val="18"/>
-                <w:szCs w:val="18"/>
-              </w:rPr>
-            </w:pPr>
-          </w:p>
-        </w:tc>
-        <w:tc>
-          <w:tcPr>
-            <w:tcW w:w="4140" w:type="dxa"/>
-          </w:tcPr>
-          <w:p>
-            <w:pPr>
-              <w:rPr>
-                <w:sz w:val="18"/>
-                <w:szCs w:val="18"/>
-              </w:rPr>
-            </w:pPr>
-          </w:p>
-        </w:tc>
-        <w:tc>
-          <w:tcPr>
-            <w:tcW w:w="3060" w:type="dxa"/>
+            <w:proofErr w:type="spellStart"/>
+            <w:r>
+              <w:rPr>
+                <w:sz w:val="18"/>
+                <w:szCs w:val="18"/>
+              </w:rPr>
+              <w:t>localhost</w:t>
+            </w:r>
+            <w:proofErr w:type="spellEnd"/>
+            <w:r>
+              <w:rPr>
+                <w:sz w:val="18"/>
+                <w:szCs w:val="18"/>
+              </w:rPr>
+              <w:t>/guide</w:t>
+            </w:r>
+          </w:p>
+        </w:tc>
+        <w:tc>
+          <w:tcPr>
+            <w:tcW w:w="1350" w:type="dxa"/>
+          </w:tcPr>
+          <w:p>
+            <w:pPr>
+              <w:rPr>
+                <w:sz w:val="18"/>
+                <w:szCs w:val="18"/>
+              </w:rPr>
+            </w:pPr>
+          </w:p>
+        </w:tc>
+        <w:tc>
+          <w:tcPr>
+            <w:tcW w:w="5130" w:type="dxa"/>
+          </w:tcPr>
+          <w:p>
+            <w:pPr>
+              <w:rPr>
+                <w:sz w:val="18"/>
+                <w:szCs w:val="18"/>
+              </w:rPr>
+            </w:pPr>
+          </w:p>
+        </w:tc>
+        <w:tc>
+          <w:tcPr>
+            <w:tcW w:w="3780" w:type="dxa"/>
+          </w:tcPr>
+          <w:p>
+            <w:pPr>
+              <w:rPr>
+                <w:sz w:val="18"/>
+                <w:szCs w:val="18"/>
+              </w:rPr>
+            </w:pPr>
+          </w:p>
+        </w:tc>
+        <w:tc>
+          <w:tcPr>
+            <w:tcW w:w="2610" w:type="dxa"/>
           </w:tcPr>
           <w:p>
             <w:pPr>
@@ -765,50 +1178,66 @@
                 <w:szCs w:val="18"/>
               </w:rPr>
             </w:pPr>
-          </w:p>
-        </w:tc>
-        <w:tc>
-          <w:tcPr>
-            <w:tcW w:w="2430" w:type="dxa"/>
-          </w:tcPr>
-          <w:p>
-            <w:pPr>
-              <w:rPr>
-                <w:sz w:val="18"/>
-                <w:szCs w:val="18"/>
-              </w:rPr>
-            </w:pPr>
-          </w:p>
-        </w:tc>
-        <w:tc>
-          <w:tcPr>
-            <w:tcW w:w="3240" w:type="dxa"/>
-          </w:tcPr>
-          <w:p>
-            <w:pPr>
-              <w:rPr>
-                <w:sz w:val="18"/>
-                <w:szCs w:val="18"/>
-              </w:rPr>
-            </w:pPr>
-          </w:p>
-        </w:tc>
-        <w:tc>
-          <w:tcPr>
-            <w:tcW w:w="4140" w:type="dxa"/>
-          </w:tcPr>
-          <w:p>
-            <w:pPr>
-              <w:rPr>
-                <w:sz w:val="18"/>
-                <w:szCs w:val="18"/>
-              </w:rPr>
-            </w:pPr>
-          </w:p>
-        </w:tc>
-        <w:tc>
-          <w:tcPr>
-            <w:tcW w:w="3060" w:type="dxa"/>
+            <w:proofErr w:type="spellStart"/>
+            <w:r>
+              <w:rPr>
+                <w:sz w:val="18"/>
+                <w:szCs w:val="18"/>
+              </w:rPr>
+              <w:t>localhost</w:t>
+            </w:r>
+            <w:proofErr w:type="spellEnd"/>
+            <w:r>
+              <w:rPr>
+                <w:sz w:val="18"/>
+                <w:szCs w:val="18"/>
+              </w:rPr>
+              <w:t>/trend</w:t>
+            </w:r>
+          </w:p>
+        </w:tc>
+        <w:tc>
+          <w:tcPr>
+            <w:tcW w:w="1350" w:type="dxa"/>
+          </w:tcPr>
+          <w:p>
+            <w:pPr>
+              <w:rPr>
+                <w:sz w:val="18"/>
+                <w:szCs w:val="18"/>
+              </w:rPr>
+            </w:pPr>
+          </w:p>
+        </w:tc>
+        <w:tc>
+          <w:tcPr>
+            <w:tcW w:w="5130" w:type="dxa"/>
+          </w:tcPr>
+          <w:p>
+            <w:pPr>
+              <w:rPr>
+                <w:sz w:val="18"/>
+                <w:szCs w:val="18"/>
+              </w:rPr>
+            </w:pPr>
+          </w:p>
+        </w:tc>
+        <w:tc>
+          <w:tcPr>
+            <w:tcW w:w="3780" w:type="dxa"/>
+          </w:tcPr>
+          <w:p>
+            <w:pPr>
+              <w:rPr>
+                <w:sz w:val="18"/>
+                <w:szCs w:val="18"/>
+              </w:rPr>
+            </w:pPr>
+          </w:p>
+        </w:tc>
+        <w:tc>
+          <w:tcPr>
+            <w:tcW w:w="2610" w:type="dxa"/>
           </w:tcPr>
           <w:p>
             <w:pPr>
@@ -832,50 +1261,66 @@
                 <w:szCs w:val="18"/>
               </w:rPr>
             </w:pPr>
-          </w:p>
-        </w:tc>
-        <w:tc>
-          <w:tcPr>
-            <w:tcW w:w="2430" w:type="dxa"/>
-          </w:tcPr>
-          <w:p>
-            <w:pPr>
-              <w:rPr>
-                <w:sz w:val="18"/>
-                <w:szCs w:val="18"/>
-              </w:rPr>
-            </w:pPr>
-          </w:p>
-        </w:tc>
-        <w:tc>
-          <w:tcPr>
-            <w:tcW w:w="3240" w:type="dxa"/>
-          </w:tcPr>
-          <w:p>
-            <w:pPr>
-              <w:rPr>
-                <w:sz w:val="18"/>
-                <w:szCs w:val="18"/>
-              </w:rPr>
-            </w:pPr>
-          </w:p>
-        </w:tc>
-        <w:tc>
-          <w:tcPr>
-            <w:tcW w:w="4140" w:type="dxa"/>
-          </w:tcPr>
-          <w:p>
-            <w:pPr>
-              <w:rPr>
-                <w:sz w:val="18"/>
-                <w:szCs w:val="18"/>
-              </w:rPr>
-            </w:pPr>
-          </w:p>
-        </w:tc>
-        <w:tc>
-          <w:tcPr>
-            <w:tcW w:w="3060" w:type="dxa"/>
+            <w:proofErr w:type="spellStart"/>
+            <w:r>
+              <w:rPr>
+                <w:sz w:val="18"/>
+                <w:szCs w:val="18"/>
+              </w:rPr>
+              <w:t>localhost</w:t>
+            </w:r>
+            <w:proofErr w:type="spellEnd"/>
+            <w:r>
+              <w:rPr>
+                <w:sz w:val="18"/>
+                <w:szCs w:val="18"/>
+              </w:rPr>
+              <w:t>/random</w:t>
+            </w:r>
+          </w:p>
+        </w:tc>
+        <w:tc>
+          <w:tcPr>
+            <w:tcW w:w="1350" w:type="dxa"/>
+          </w:tcPr>
+          <w:p>
+            <w:pPr>
+              <w:rPr>
+                <w:sz w:val="18"/>
+                <w:szCs w:val="18"/>
+              </w:rPr>
+            </w:pPr>
+          </w:p>
+        </w:tc>
+        <w:tc>
+          <w:tcPr>
+            <w:tcW w:w="5130" w:type="dxa"/>
+          </w:tcPr>
+          <w:p>
+            <w:pPr>
+              <w:rPr>
+                <w:sz w:val="18"/>
+                <w:szCs w:val="18"/>
+              </w:rPr>
+            </w:pPr>
+          </w:p>
+        </w:tc>
+        <w:tc>
+          <w:tcPr>
+            <w:tcW w:w="3780" w:type="dxa"/>
+          </w:tcPr>
+          <w:p>
+            <w:pPr>
+              <w:rPr>
+                <w:sz w:val="18"/>
+                <w:szCs w:val="18"/>
+              </w:rPr>
+            </w:pPr>
+          </w:p>
+        </w:tc>
+        <w:tc>
+          <w:tcPr>
+            <w:tcW w:w="2610" w:type="dxa"/>
           </w:tcPr>
           <w:p>
             <w:pPr>
@@ -899,50 +1344,59 @@
                 <w:szCs w:val="18"/>
               </w:rPr>
             </w:pPr>
-          </w:p>
-        </w:tc>
-        <w:tc>
-          <w:tcPr>
-            <w:tcW w:w="2430" w:type="dxa"/>
-          </w:tcPr>
-          <w:p>
-            <w:pPr>
-              <w:rPr>
-                <w:sz w:val="18"/>
-                <w:szCs w:val="18"/>
-              </w:rPr>
-            </w:pPr>
-          </w:p>
-        </w:tc>
-        <w:tc>
-          <w:tcPr>
-            <w:tcW w:w="3240" w:type="dxa"/>
-          </w:tcPr>
-          <w:p>
-            <w:pPr>
-              <w:rPr>
-                <w:sz w:val="18"/>
-                <w:szCs w:val="18"/>
-              </w:rPr>
-            </w:pPr>
-          </w:p>
-        </w:tc>
-        <w:tc>
-          <w:tcPr>
-            <w:tcW w:w="4140" w:type="dxa"/>
-          </w:tcPr>
-          <w:p>
-            <w:pPr>
-              <w:rPr>
-                <w:sz w:val="18"/>
-                <w:szCs w:val="18"/>
-              </w:rPr>
-            </w:pPr>
-          </w:p>
-        </w:tc>
-        <w:tc>
-          <w:tcPr>
-            <w:tcW w:w="3060" w:type="dxa"/>
+            <w:r>
+              <w:rPr>
+                <w:sz w:val="18"/>
+                <w:szCs w:val="18"/>
+              </w:rPr>
+              <w:t>localhost/controversy</w:t>
+            </w:r>
+            <w:bookmarkStart w:id="0" w:name="_GoBack"/>
+            <w:bookmarkEnd w:id="0"/>
+          </w:p>
+        </w:tc>
+        <w:tc>
+          <w:tcPr>
+            <w:tcW w:w="1350" w:type="dxa"/>
+          </w:tcPr>
+          <w:p>
+            <w:pPr>
+              <w:rPr>
+                <w:sz w:val="18"/>
+                <w:szCs w:val="18"/>
+              </w:rPr>
+            </w:pPr>
+          </w:p>
+        </w:tc>
+        <w:tc>
+          <w:tcPr>
+            <w:tcW w:w="5130" w:type="dxa"/>
+          </w:tcPr>
+          <w:p>
+            <w:pPr>
+              <w:rPr>
+                <w:sz w:val="18"/>
+                <w:szCs w:val="18"/>
+              </w:rPr>
+            </w:pPr>
+          </w:p>
+        </w:tc>
+        <w:tc>
+          <w:tcPr>
+            <w:tcW w:w="3780" w:type="dxa"/>
+          </w:tcPr>
+          <w:p>
+            <w:pPr>
+              <w:rPr>
+                <w:sz w:val="18"/>
+                <w:szCs w:val="18"/>
+              </w:rPr>
+            </w:pPr>
+          </w:p>
+        </w:tc>
+        <w:tc>
+          <w:tcPr>
+            <w:tcW w:w="2610" w:type="dxa"/>
           </w:tcPr>
           <w:p>
             <w:pPr>
@@ -1359,6 +1813,7 @@
           <w:sz w:val="18"/>
           <w:szCs w:val="18"/>
         </w:rPr>
+        <w:lastRenderedPageBreak/>
         <w:t>MODELS</w:t>
       </w:r>
     </w:p>
@@ -1528,8 +1983,6 @@
           <w:szCs w:val="18"/>
         </w:rPr>
       </w:pPr>
-      <w:bookmarkStart w:id="0" w:name="_GoBack"/>
-      <w:bookmarkEnd w:id="0"/>
     </w:p>
     <w:sectPr>
       <w:headerReference w:type="default" r:id="rId6"/>

</xml_diff>

<commit_message>
edited a few things
</commit_message>
<xml_diff>
--- a/doc/contract.docx
+++ b/doc/contract.docx
@@ -51,6 +51,8 @@
         </w:rPr>
         <w:t xml:space="preserve">## </w:t>
       </w:r>
+      <w:bookmarkStart w:id="0" w:name="_GoBack"/>
+      <w:bookmarkEnd w:id="0"/>
     </w:p>
     <w:p>
       <w:pPr>
@@ -589,6 +591,14 @@
                 <w:szCs w:val="18"/>
               </w:rPr>
             </w:pPr>
+          </w:p>
+          <w:p>
+            <w:pPr>
+              <w:rPr>
+                <w:sz w:val="18"/>
+                <w:szCs w:val="18"/>
+              </w:rPr>
+            </w:pPr>
             <w:proofErr w:type="spellStart"/>
             <w:r>
               <w:rPr>
@@ -1344,15 +1354,22 @@
                 <w:szCs w:val="18"/>
               </w:rPr>
             </w:pPr>
-            <w:r>
-              <w:rPr>
-                <w:sz w:val="18"/>
-                <w:szCs w:val="18"/>
-              </w:rPr>
-              <w:t>localhost/controversy</w:t>
-            </w:r>
-            <w:bookmarkStart w:id="0" w:name="_GoBack"/>
-            <w:bookmarkEnd w:id="0"/>
+            <w:proofErr w:type="spellStart"/>
+            <w:r>
+              <w:rPr>
+                <w:sz w:val="18"/>
+                <w:szCs w:val="18"/>
+              </w:rPr>
+              <w:t>localhost</w:t>
+            </w:r>
+            <w:proofErr w:type="spellEnd"/>
+            <w:r>
+              <w:rPr>
+                <w:sz w:val="18"/>
+                <w:szCs w:val="18"/>
+              </w:rPr>
+              <w:t>/controversy</w:t>
+            </w:r>
           </w:p>
         </w:tc>
         <w:tc>
@@ -1813,7 +1830,6 @@
           <w:sz w:val="18"/>
           <w:szCs w:val="18"/>
         </w:rPr>
-        <w:lastRenderedPageBreak/>
         <w:t>MODELS</w:t>
       </w:r>
     </w:p>

</xml_diff>